<commit_message>
Add dynamic public pages and database documentation
</commit_message>
<xml_diff>
--- a/LocaBusin Prototype Plan.docx
+++ b/LocaBusin Prototype Plan.docx
@@ -11,6 +11,8 @@
           <w:szCs w:val="36"/>
         </w:rPr>
       </w:pPr>
+      <w:bookmarkStart w:id="0" w:name="_GoBack"/>
+      <w:bookmarkEnd w:id="0"/>
     </w:p>
     <w:p>
       <w:pPr>
@@ -57,23 +59,27 @@
         </w:rPr>
         <w:tab/>
       </w:r>
+      <w:proofErr w:type="spellStart"/>
       <w:r>
         <w:rPr>
           <w:b/>
           <w:bCs/>
           <w:sz w:val="36"/>
           <w:szCs w:val="36"/>
+          <w:highlight w:val="yellow"/>
         </w:rPr>
         <w:t>LocaBusin</w:t>
       </w:r>
+      <w:proofErr w:type="spellEnd"/>
       <w:r>
         <w:rPr>
           <w:b/>
           <w:bCs/>
           <w:sz w:val="36"/>
           <w:szCs w:val="36"/>
-        </w:rPr>
-        <w:t xml:space="preserve"> Prototype Plan</w:t>
+          <w:highlight w:val="yellow"/>
+        </w:rPr>
+        <w:t xml:space="preserve"> Plan</w:t>
       </w:r>
     </w:p>
     <w:p>
@@ -87,6 +93,7 @@
         <w:rPr>
           <w:b/>
           <w:bCs/>
+          <w:highlight w:val="yellow"/>
         </w:rPr>
         <w:t>Overview</w:t>
       </w:r>
@@ -127,6 +134,7 @@
           <w:bCs/>
           <w:sz w:val="24"/>
           <w:szCs w:val="24"/>
+          <w:highlight w:val="yellow"/>
           <w:u w:val="single"/>
         </w:rPr>
         <w:t>Core Modules &amp; User Roles</w:t>
@@ -187,6 +195,7 @@
               <w:rPr>
                 <w:b/>
                 <w:bCs/>
+                <w:highlight w:val="yellow"/>
               </w:rPr>
               <w:t>Module</w:t>
             </w:r>
@@ -220,6 +229,7 @@
               <w:rPr>
                 <w:b/>
                 <w:bCs/>
+                <w:highlight w:val="yellow"/>
               </w:rPr>
               <w:t>Main Features</w:t>
             </w:r>
@@ -517,6 +527,7 @@
           <w:bCs/>
           <w:sz w:val="26"/>
           <w:szCs w:val="26"/>
+          <w:highlight w:val="yellow"/>
           <w:u w:val="single"/>
         </w:rPr>
         <w:t>User Flows</w:t>
@@ -533,6 +544,7 @@
         <w:rPr>
           <w:b/>
           <w:bCs/>
+          <w:highlight w:val="yellow"/>
         </w:rPr>
         <w:t>User Registration and Login</w:t>
       </w:r>
@@ -570,6 +582,7 @@
         <w:rPr>
           <w:b/>
           <w:bCs/>
+          <w:highlight w:val="yellow"/>
         </w:rPr>
         <w:t>Discover &amp; Browse Businesses</w:t>
       </w:r>
@@ -613,6 +626,7 @@
         <w:rPr>
           <w:b/>
           <w:bCs/>
+          <w:highlight w:val="yellow"/>
         </w:rPr>
         <w:t>View Business Details</w:t>
       </w:r>
@@ -651,6 +665,7 @@
         <w:rPr>
           <w:b/>
           <w:bCs/>
+          <w:highlight w:val="yellow"/>
         </w:rPr>
         <w:t>Booking/Ordering</w:t>
       </w:r>
@@ -699,6 +714,7 @@
         <w:rPr>
           <w:b/>
           <w:bCs/>
+          <w:highlight w:val="yellow"/>
         </w:rPr>
         <w:t>User Booking Management</w:t>
       </w:r>
@@ -725,6 +741,7 @@
         <w:rPr>
           <w:b/>
           <w:bCs/>
+          <w:highlight w:val="yellow"/>
         </w:rPr>
         <w:t>Admin Dashboard</w:t>
       </w:r>
@@ -784,6 +801,7 @@
         <w:rPr>
           <w:b/>
           <w:bCs/>
+          <w:highlight w:val="yellow"/>
         </w:rPr>
         <w:t>Business Management (Admin Panel)</w:t>
       </w:r>
@@ -821,6 +839,7 @@
         <w:rPr>
           <w:b/>
           <w:bCs/>
+          <w:highlight w:val="yellow"/>
         </w:rPr>
         <w:t>Product/Service Management</w:t>
       </w:r>
@@ -858,6 +877,7 @@
         <w:rPr>
           <w:b/>
           <w:bCs/>
+          <w:highlight w:val="yellow"/>
         </w:rPr>
         <w:t>Booking Management (Centralized)</w:t>
       </w:r>
@@ -896,6 +916,7 @@
           <w:bCs/>
           <w:sz w:val="26"/>
           <w:szCs w:val="26"/>
+          <w:highlight w:val="yellow"/>
           <w:u w:val="single"/>
         </w:rPr>
         <w:t>Future Enhancements Framework</w:t>
@@ -986,6 +1007,7 @@
         <w:rPr>
           <w:b/>
           <w:bCs/>
+          <w:highlight w:val="yellow"/>
         </w:rPr>
         <w:t>Tech Stack Architecture</w:t>
       </w:r>
@@ -1045,6 +1067,7 @@
               <w:rPr>
                 <w:b/>
                 <w:bCs/>
+                <w:highlight w:val="yellow"/>
               </w:rPr>
               <w:t>Layer</w:t>
             </w:r>
@@ -1078,6 +1101,7 @@
               <w:rPr>
                 <w:b/>
                 <w:bCs/>
+                <w:highlight w:val="yellow"/>
               </w:rPr>
               <w:t>Technologies</w:t>
             </w:r>
@@ -1415,8 +1439,6 @@
             <w:r>
               <w:t>/GitHub Pages</w:t>
             </w:r>
-            <w:bookmarkStart w:id="0" w:name="_GoBack"/>
-            <w:bookmarkEnd w:id="0"/>
           </w:p>
         </w:tc>
       </w:tr>
@@ -1497,6 +1519,7 @@
           <w:bCs/>
           <w:sz w:val="26"/>
           <w:szCs w:val="26"/>
+          <w:highlight w:val="yellow"/>
           <w:u w:val="single"/>
         </w:rPr>
         <w:t>Wireframe Sketch List</w:t>
@@ -1636,6 +1659,7 @@
           <w:bCs/>
           <w:sz w:val="26"/>
           <w:szCs w:val="26"/>
+          <w:highlight w:val="yellow"/>
           <w:u w:val="single"/>
         </w:rPr>
         <w:t>Project Collaborators:</w:t>
@@ -1718,6 +1742,7 @@
           <w:spacing w:val="2"/>
           <w:sz w:val="36"/>
           <w:szCs w:val="36"/>
+          <w:highlight w:val="yellow"/>
           <w:lang w:eastAsia="en-IN"/>
         </w:rPr>
       </w:pPr>
@@ -1729,6 +1754,7 @@
           <w:spacing w:val="2"/>
           <w:sz w:val="36"/>
           <w:szCs w:val="36"/>
+          <w:highlight w:val="yellow"/>
           <w:lang w:eastAsia="en-IN"/>
         </w:rPr>
         <w:t>File Structure (Prototype)</w:t>
@@ -2769,7 +2795,6 @@
           <w:bdr w:val="single" w:sz="2" w:space="6" w:color="auto" w:frame="1"/>
           <w:lang w:eastAsia="en-IN"/>
         </w:rPr>
-        <w:lastRenderedPageBreak/>
         <w:t xml:space="preserve"> </w:t>
       </w:r>
       <w:r>
@@ -2844,6 +2869,7 @@
           <w:bdr w:val="single" w:sz="2" w:space="6" w:color="auto" w:frame="1"/>
           <w:lang w:eastAsia="en-IN"/>
         </w:rPr>
+        <w:lastRenderedPageBreak/>
         <w:tab/>
       </w:r>
       <w:r>
@@ -5061,7 +5087,6 @@
           <w:bdr w:val="single" w:sz="2" w:space="6" w:color="auto" w:frame="1"/>
           <w:lang w:eastAsia="en-IN"/>
         </w:rPr>
-        <w:lastRenderedPageBreak/>
         <w:tab/>
       </w:r>
       <w:r>
@@ -5258,6 +5283,7 @@
           <w:bdr w:val="single" w:sz="2" w:space="6" w:color="auto" w:frame="1"/>
           <w:lang w:eastAsia="en-IN"/>
         </w:rPr>
+        <w:lastRenderedPageBreak/>
         <w:t xml:space="preserve"> README.md</w:t>
       </w:r>
     </w:p>

</xml_diff>